<commit_message>
add modbus read and write console operations
</commit_message>
<xml_diff>
--- a/NModBus_Notes.docx
+++ b/NModBus_Notes.docx
@@ -12,6 +12,7 @@
           <w:szCs w:val="44"/>
         </w:rPr>
       </w:pPr>
+      <w:proofErr w:type="spellStart"/>
       <w:r>
         <w:rPr>
           <w:rFonts w:cstheme="minorHAnsi"/>
@@ -19,20 +20,759 @@
           <w:sz w:val="44"/>
           <w:szCs w:val="44"/>
         </w:rPr>
-        <w:t>NModBus Report</w:t>
-      </w:r>
-    </w:p>
-    <w:p>
-      <w:pPr>
+        <w:t>NModBus</w:t>
+      </w:r>
+      <w:proofErr w:type="spellEnd"/>
+      <w:r>
         <w:rPr>
           <w:rFonts w:cstheme="minorHAnsi"/>
           <w:b/>
-          <w:sz w:val="24"/>
-          <w:szCs w:val="24"/>
-        </w:rPr>
-      </w:pPr>
+          <w:sz w:val="44"/>
+          <w:szCs w:val="44"/>
+        </w:rPr>
+        <w:t xml:space="preserve"> Report</w:t>
+      </w:r>
+    </w:p>
+    <w:p>
+      <w:pPr>
+        <w:pStyle w:val="ListParagraph"/>
+        <w:numPr>
+          <w:ilvl w:val="0"/>
+          <w:numId w:val="1"/>
+        </w:numPr>
+        <w:rPr>
+          <w:rFonts w:cstheme="minorHAnsi"/>
+          <w:sz w:val="24"/>
+          <w:szCs w:val="24"/>
+        </w:rPr>
+      </w:pPr>
+      <w:r>
+        <w:rPr>
+          <w:rFonts w:cstheme="minorHAnsi"/>
+          <w:sz w:val="24"/>
+          <w:szCs w:val="24"/>
+        </w:rPr>
+        <w:t>RTU</w:t>
+      </w:r>
+    </w:p>
+    <w:p>
+      <w:pPr>
+        <w:ind w:left="720" w:firstLine="720"/>
+        <w:rPr>
+          <w:rFonts w:cstheme="minorHAnsi"/>
+          <w:b/>
+          <w:sz w:val="24"/>
+          <w:szCs w:val="24"/>
+        </w:rPr>
+      </w:pPr>
+      <w:hyperlink r:id="rId6" w:history="1">
+        <w:r>
+          <w:rPr>
+            <w:rStyle w:val="Hyperlink"/>
+            <w:rFonts w:cstheme="minorHAnsi"/>
+            <w:b/>
+            <w:sz w:val="24"/>
+            <w:szCs w:val="24"/>
+          </w:rPr>
+          <w:t>aster_NS_Mod</w:t>
+        </w:r>
+        <w:r>
+          <w:rPr>
+            <w:rStyle w:val="Hyperlink"/>
+            <w:rFonts w:cstheme="minorHAnsi"/>
+            <w:b/>
+            <w:sz w:val="24"/>
+            <w:szCs w:val="24"/>
+          </w:rPr>
+          <w:t>bus_Protocol-2.htm</w:t>
+        </w:r>
+      </w:hyperlink>
+    </w:p>
+    <w:p>
+      <w:pPr>
+        <w:shd w:val="clear" w:color="auto" w:fill="FFFFFF"/>
+        <w:spacing w:before="225" w:after="225" w:line="240" w:lineRule="auto"/>
+        <w:outlineLvl w:val="0"/>
+        <w:rPr>
+          <w:rFonts w:ascii="Arial" w:eastAsia="Times New Roman" w:hAnsi="Arial" w:cs="Arial"/>
+          <w:color w:val="3DCD58"/>
+          <w:kern w:val="36"/>
+          <w:sz w:val="45"/>
+          <w:szCs w:val="45"/>
+          <w:lang w:eastAsia="en-GB"/>
+        </w:rPr>
+      </w:pPr>
+      <w:r>
+        <w:rPr>
+          <w:rFonts w:ascii="Arial" w:eastAsia="Times New Roman" w:hAnsi="Arial" w:cs="Arial"/>
+          <w:color w:val="3DCD58"/>
+          <w:kern w:val="36"/>
+          <w:sz w:val="45"/>
+          <w:szCs w:val="45"/>
+          <w:lang w:eastAsia="en-GB"/>
+        </w:rPr>
+        <w:t>What is Modbus and How does it work?</w:t>
+      </w:r>
+    </w:p>
+    <w:p>
+      <w:r>
+        <w:rPr>
+          <w:rStyle w:val="Strong"/>
+          <w:rFonts w:cs="Arial"/>
+          <w:sz w:val="24"/>
+          <w:szCs w:val="24"/>
+        </w:rPr>
+        <w:t>What is Modbus? </w:t>
+      </w:r>
+    </w:p>
+    <w:p>
+      <w:pPr>
+        <w:rPr>
+          <w:sz w:val="24"/>
+          <w:szCs w:val="24"/>
+        </w:rPr>
+      </w:pPr>
+      <w:r>
+        <w:rPr>
+          <w:sz w:val="24"/>
+          <w:szCs w:val="24"/>
+        </w:rPr>
+        <w:t xml:space="preserve">Modbus is a serial communication protocol developed by </w:t>
+      </w:r>
+      <w:proofErr w:type="spellStart"/>
+      <w:r>
+        <w:rPr>
+          <w:sz w:val="24"/>
+          <w:szCs w:val="24"/>
+        </w:rPr>
+        <w:t>Modicon</w:t>
+      </w:r>
+      <w:proofErr w:type="spellEnd"/>
+      <w:r>
+        <w:rPr>
+          <w:sz w:val="24"/>
+          <w:szCs w:val="24"/>
+        </w:rPr>
+        <w:t xml:space="preserve"> published by </w:t>
+      </w:r>
+      <w:proofErr w:type="spellStart"/>
+      <w:r>
+        <w:rPr>
+          <w:sz w:val="24"/>
+          <w:szCs w:val="24"/>
+        </w:rPr>
+        <w:t>Modicon</w:t>
+      </w:r>
+      <w:proofErr w:type="spellEnd"/>
+      <w:r>
+        <w:rPr>
+          <w:sz w:val="24"/>
+          <w:szCs w:val="24"/>
+        </w:rPr>
+        <w:t>® in 1979 for use with its programmable logic controllers (PLCs). In simple terms, it is a method used for transmitting information over serial lines between electronic devices. The device requesting the information is called the Modbus Client and the devices supplying information are Modbus Servers. In a standard Modbus network, there is one Client and up to 247 Servers, each with a unique Server Address from 1 to 247. The Client can also write information to the Servers.</w:t>
+      </w:r>
+      <w:r>
+        <w:rPr>
+          <w:sz w:val="24"/>
+          <w:szCs w:val="24"/>
+        </w:rPr>
+        <w:br/>
+      </w:r>
+      <w:r>
+        <w:rPr>
+          <w:sz w:val="24"/>
+          <w:szCs w:val="24"/>
+        </w:rPr>
+        <w:br/>
+        <w:t>The official Modbus specification can be found at </w:t>
+      </w:r>
+      <w:hyperlink r:id="rId7" w:history="1">
+        <w:r>
+          <w:rPr>
+            <w:rStyle w:val="Hyperlink"/>
+            <w:rFonts w:cs="Arial"/>
+            <w:color w:val="42B4E6"/>
+            <w:sz w:val="24"/>
+            <w:szCs w:val="24"/>
+          </w:rPr>
+          <w:t>http://www.modbus.org/</w:t>
+        </w:r>
+      </w:hyperlink>
+      <w:r>
+        <w:rPr>
+          <w:sz w:val="24"/>
+          <w:szCs w:val="24"/>
+        </w:rPr>
+        <w:t> </w:t>
+      </w:r>
+    </w:p>
+    <w:p>
+      <w:pPr>
+        <w:pStyle w:val="NormalWeb"/>
+        <w:shd w:val="clear" w:color="auto" w:fill="FFFFFF"/>
+        <w:rPr>
+          <w:rFonts w:asciiTheme="minorHAnsi" w:hAnsiTheme="minorHAnsi" w:cs="Arial"/>
+        </w:rPr>
+      </w:pPr>
+      <w:r>
+        <w:rPr>
+          <w:rStyle w:val="Strong"/>
+          <w:rFonts w:asciiTheme="minorHAnsi" w:hAnsiTheme="minorHAnsi" w:cs="Arial"/>
+        </w:rPr>
+        <w:t>What is it used for?</w:t>
+      </w:r>
+    </w:p>
+    <w:p>
+      <w:pPr>
+        <w:rPr>
+          <w:sz w:val="24"/>
+          <w:szCs w:val="24"/>
+        </w:rPr>
+      </w:pPr>
+      <w:r>
+        <w:rPr>
+          <w:sz w:val="24"/>
+          <w:szCs w:val="24"/>
+        </w:rPr>
+        <w:t>Modbus is an open protocol, meaning that it's free for manufacturers to build into their equipment without having to pay royalties. It has become a standard communications protocol in industry, and is now the most commonly available means of connecting industrial electronic devices. It is used widely by many manufacturers throughout many industries. Modbus is typically used to transmit signals from instrumentation and control devices back to a main controller or data gathering system, for example a system that measures temperature and humidity and communicates the results to a computer. Modbus is often used to connect a supervisory computer with a remote terminal unit (RTU) in supervisory control and data acquisition (SCADA) systems. Versions of the Modbus protocol exist for serial lines (Modbus RTU and Modbus ASCII) and for Ethernet (Modbus TCP).</w:t>
+      </w:r>
+    </w:p>
+    <w:p>
+      <w:pPr>
+        <w:pStyle w:val="NormalWeb"/>
+        <w:shd w:val="clear" w:color="auto" w:fill="FFFFFF"/>
+        <w:rPr>
+          <w:rFonts w:asciiTheme="minorHAnsi" w:hAnsiTheme="minorHAnsi" w:cs="Arial"/>
+        </w:rPr>
+      </w:pPr>
+      <w:r>
+        <w:rPr>
+          <w:rStyle w:val="Strong"/>
+          <w:rFonts w:asciiTheme="minorHAnsi" w:hAnsiTheme="minorHAnsi" w:cs="Arial"/>
+        </w:rPr>
+        <w:t>How does it work?</w:t>
+      </w:r>
+    </w:p>
+    <w:p>
+      <w:pPr>
+        <w:pStyle w:val="NormalWeb"/>
+        <w:shd w:val="clear" w:color="auto" w:fill="FFFFFF"/>
+        <w:rPr>
+          <w:rFonts w:asciiTheme="minorHAnsi" w:hAnsiTheme="minorHAnsi" w:cs="Arial"/>
+        </w:rPr>
+      </w:pPr>
+      <w:r>
+        <w:rPr>
+          <w:rFonts w:asciiTheme="minorHAnsi" w:hAnsiTheme="minorHAnsi" w:cs="Arial"/>
+        </w:rPr>
+        <w:t>Modbus is transmitted over serial lines between devices. The simplest setup would be a single serial cable connecting the serial ports on two devices, a Client and a Server. </w:t>
+      </w:r>
+    </w:p>
+    <w:p>
+      <w:pPr>
+        <w:pStyle w:val="NormalWeb"/>
+        <w:shd w:val="clear" w:color="auto" w:fill="FFFFFF"/>
+        <w:rPr>
+          <w:rFonts w:asciiTheme="minorHAnsi" w:hAnsiTheme="minorHAnsi" w:cs="Arial"/>
+        </w:rPr>
+      </w:pPr>
+      <w:r>
+        <w:rPr>
+          <w:rFonts w:asciiTheme="minorHAnsi" w:hAnsiTheme="minorHAnsi" w:cs="Arial"/>
+          <w:noProof/>
+        </w:rPr>
+        <w:lastRenderedPageBreak/>
+        <w:drawing>
+          <wp:inline distT="0" distB="0" distL="0" distR="0" wp14:anchorId="4E98A80A" wp14:editId="5173703B">
+            <wp:extent cx="6438900" cy="1724025"/>
+            <wp:effectExtent l="0" t="0" r="0" b="9525"/>
+            <wp:docPr id="1" name="Picture 1" descr="https://ckm-content.se.com/ckmContent/servlet/servlet.ImageServer?id=0151H000008znoIQAQ&amp;oid=00DA0000000abSm"/>
+            <wp:cNvGraphicFramePr>
+              <a:graphicFrameLocks xmlns:a="http://schemas.openxmlformats.org/drawingml/2006/main" noChangeAspect="1"/>
+            </wp:cNvGraphicFramePr>
+            <a:graphic xmlns:a="http://schemas.openxmlformats.org/drawingml/2006/main">
+              <a:graphicData uri="http://schemas.openxmlformats.org/drawingml/2006/picture">
+                <pic:pic xmlns:pic="http://schemas.openxmlformats.org/drawingml/2006/picture">
+                  <pic:nvPicPr>
+                    <pic:cNvPr id="0" name="Picture 1" descr="https://ckm-content.se.com/ckmContent/servlet/servlet.ImageServer?id=0151H000008znoIQAQ&amp;oid=00DA0000000abSm"/>
+                    <pic:cNvPicPr>
+                      <a:picLocks noChangeAspect="1" noChangeArrowheads="1"/>
+                    </pic:cNvPicPr>
+                  </pic:nvPicPr>
+                  <pic:blipFill>
+                    <a:blip r:embed="rId8">
+                      <a:extLst>
+                        <a:ext uri="{28A0092B-C50C-407E-A947-70E740481C1C}">
+                          <a14:useLocalDpi xmlns:a14="http://schemas.microsoft.com/office/drawing/2010/main" val="0"/>
+                        </a:ext>
+                      </a:extLst>
+                    </a:blip>
+                    <a:srcRect/>
+                    <a:stretch>
+                      <a:fillRect/>
+                    </a:stretch>
+                  </pic:blipFill>
+                  <pic:spPr bwMode="auto">
+                    <a:xfrm>
+                      <a:off x="0" y="0"/>
+                      <a:ext cx="6438900" cy="1724025"/>
+                    </a:xfrm>
+                    <a:prstGeom prst="rect">
+                      <a:avLst/>
+                    </a:prstGeom>
+                    <a:noFill/>
+                    <a:ln>
+                      <a:noFill/>
+                    </a:ln>
+                  </pic:spPr>
+                </pic:pic>
+              </a:graphicData>
+            </a:graphic>
+          </wp:inline>
+        </w:drawing>
+      </w:r>
+      <w:r>
+        <w:rPr>
+          <w:rFonts w:asciiTheme="minorHAnsi" w:hAnsiTheme="minorHAnsi" w:cs="Arial"/>
+        </w:rPr>
+        <w:t> </w:t>
+      </w:r>
+    </w:p>
+    <w:p>
+      <w:pPr>
+        <w:pStyle w:val="NormalWeb"/>
+        <w:shd w:val="clear" w:color="auto" w:fill="FFFFFF"/>
+        <w:rPr>
+          <w:rFonts w:asciiTheme="minorHAnsi" w:hAnsiTheme="minorHAnsi" w:cs="Arial"/>
+        </w:rPr>
+      </w:pPr>
+      <w:r>
+        <w:rPr>
+          <w:rFonts w:asciiTheme="minorHAnsi" w:hAnsiTheme="minorHAnsi" w:cs="Arial"/>
+        </w:rPr>
+        <w:t xml:space="preserve">The data is sent as series of ones and zeroes called bits. Each bit is sent as a voltage. Zeroes are sent as positive voltages and a ones as negative. The bits are sent very quickly. A typical transmission speed is 9600 </w:t>
+      </w:r>
+      <w:proofErr w:type="gramStart"/>
+      <w:r>
+        <w:rPr>
+          <w:rFonts w:asciiTheme="minorHAnsi" w:hAnsiTheme="minorHAnsi" w:cs="Arial"/>
+        </w:rPr>
+        <w:t>baud</w:t>
+      </w:r>
+      <w:proofErr w:type="gramEnd"/>
+      <w:r>
+        <w:rPr>
+          <w:rFonts w:asciiTheme="minorHAnsi" w:hAnsiTheme="minorHAnsi" w:cs="Arial"/>
+        </w:rPr>
+        <w:t xml:space="preserve"> (bits per second).</w:t>
+      </w:r>
+    </w:p>
+    <w:p>
+      <w:pPr>
+        <w:rPr>
+          <w:sz w:val="24"/>
+          <w:szCs w:val="24"/>
+        </w:rPr>
+      </w:pPr>
+      <w:r>
+        <w:rPr>
+          <w:rStyle w:val="Strong"/>
+          <w:rFonts w:cs="Arial"/>
+          <w:sz w:val="24"/>
+          <w:szCs w:val="24"/>
+        </w:rPr>
+        <w:t>What is hexadecimal?</w:t>
+      </w:r>
+    </w:p>
+    <w:p>
+      <w:pPr>
+        <w:rPr>
+          <w:sz w:val="24"/>
+          <w:szCs w:val="24"/>
+        </w:rPr>
+      </w:pPr>
+      <w:r>
+        <w:rPr>
+          <w:sz w:val="24"/>
+          <w:szCs w:val="24"/>
+        </w:rPr>
+        <w:t>When troubleshooting problems, it can be helpful to see the actual raw data being transmitted. Long strings of ones and zeroes are difficult to read, so the bits are combined and shown in hexadecimal. Each block of 4 bits is represented by one of the sixteen characters from 0 to F. </w:t>
+      </w:r>
+    </w:p>
+    <w:p>
+      <w:pPr>
+        <w:rPr>
+          <w:sz w:val="24"/>
+          <w:szCs w:val="24"/>
+        </w:rPr>
+      </w:pPr>
+      <w:r>
+        <w:rPr>
+          <w:noProof/>
+          <w:sz w:val="24"/>
+          <w:szCs w:val="24"/>
+        </w:rPr>
+        <w:drawing>
+          <wp:inline distT="0" distB="0" distL="0" distR="0" wp14:anchorId="783004C0" wp14:editId="65332100">
+            <wp:extent cx="7096125" cy="1781175"/>
+            <wp:effectExtent l="0" t="0" r="9525" b="9525"/>
+            <wp:docPr id="2" name="Picture 2" descr="https://ckm-content.se.com/ckmContent/servlet/servlet.ImageServer?id=0151H000008znJzQAI&amp;oid=00DA0000000abSm"/>
+            <wp:cNvGraphicFramePr>
+              <a:graphicFrameLocks xmlns:a="http://schemas.openxmlformats.org/drawingml/2006/main" noChangeAspect="1"/>
+            </wp:cNvGraphicFramePr>
+            <a:graphic xmlns:a="http://schemas.openxmlformats.org/drawingml/2006/main">
+              <a:graphicData uri="http://schemas.openxmlformats.org/drawingml/2006/picture">
+                <pic:pic xmlns:pic="http://schemas.openxmlformats.org/drawingml/2006/picture">
+                  <pic:nvPicPr>
+                    <pic:cNvPr id="0" name="Picture 3" descr="https://ckm-content.se.com/ckmContent/servlet/servlet.ImageServer?id=0151H000008znJzQAI&amp;oid=00DA0000000abSm"/>
+                    <pic:cNvPicPr>
+                      <a:picLocks noChangeAspect="1" noChangeArrowheads="1"/>
+                    </pic:cNvPicPr>
+                  </pic:nvPicPr>
+                  <pic:blipFill>
+                    <a:blip r:embed="rId9">
+                      <a:extLst>
+                        <a:ext uri="{28A0092B-C50C-407E-A947-70E740481C1C}">
+                          <a14:useLocalDpi xmlns:a14="http://schemas.microsoft.com/office/drawing/2010/main" val="0"/>
+                        </a:ext>
+                      </a:extLst>
+                    </a:blip>
+                    <a:srcRect/>
+                    <a:stretch>
+                      <a:fillRect/>
+                    </a:stretch>
+                  </pic:blipFill>
+                  <pic:spPr bwMode="auto">
+                    <a:xfrm>
+                      <a:off x="0" y="0"/>
+                      <a:ext cx="7096125" cy="1781175"/>
+                    </a:xfrm>
+                    <a:prstGeom prst="rect">
+                      <a:avLst/>
+                    </a:prstGeom>
+                    <a:noFill/>
+                    <a:ln>
+                      <a:noFill/>
+                    </a:ln>
+                  </pic:spPr>
+                </pic:pic>
+              </a:graphicData>
+            </a:graphic>
+          </wp:inline>
+        </w:drawing>
+      </w:r>
+      <w:r>
+        <w:rPr>
+          <w:sz w:val="24"/>
+          <w:szCs w:val="24"/>
+        </w:rPr>
+        <w:t>  </w:t>
+      </w:r>
+    </w:p>
+    <w:p>
+      <w:pPr>
+        <w:rPr>
+          <w:sz w:val="24"/>
+          <w:szCs w:val="24"/>
+        </w:rPr>
+      </w:pPr>
+      <w:r>
+        <w:rPr>
+          <w:sz w:val="24"/>
+          <w:szCs w:val="24"/>
+        </w:rPr>
+        <w:t>Each block of 8 bits (called a byte) is represented by one of the 256 character pairs from 00 to FF. </w:t>
+      </w:r>
+    </w:p>
+    <w:p>
+      <w:pPr>
+        <w:rPr>
+          <w:sz w:val="24"/>
+          <w:szCs w:val="24"/>
+        </w:rPr>
+      </w:pPr>
+    </w:p>
+    <w:p>
+      <w:pPr>
+        <w:rPr>
+          <w:sz w:val="24"/>
+          <w:szCs w:val="24"/>
+        </w:rPr>
+      </w:pPr>
+      <w:r>
+        <w:rPr>
+          <w:rStyle w:val="Strong"/>
+          <w:rFonts w:cs="Arial"/>
+          <w:color w:val="626469"/>
+          <w:sz w:val="24"/>
+          <w:szCs w:val="24"/>
+        </w:rPr>
+        <w:t>How is data stored in Standard Modbus?</w:t>
+      </w:r>
+    </w:p>
+    <w:p>
+      <w:pPr>
+        <w:rPr>
+          <w:sz w:val="24"/>
+          <w:szCs w:val="24"/>
+        </w:rPr>
+      </w:pPr>
+      <w:r>
+        <w:rPr>
+          <w:sz w:val="24"/>
+          <w:szCs w:val="24"/>
+        </w:rPr>
+        <w:t>Information is stored in the Server device in four different tables. Two tables store on/off discrete values (coils) and two store numerical values (registers). The coils and registers each have a read-only table and read-write table. Each table has 9999 values. Each coil or contact is 1 bit and assigned a data address between 0000 and 270E. Each register is 1 word = 16 bits = 2 bytes and also has data address between 0000 and 270E.</w:t>
+      </w:r>
+      <w:r>
+        <w:rPr>
+          <w:sz w:val="24"/>
+          <w:szCs w:val="24"/>
+        </w:rPr>
+        <w:br/>
+        <w:t> </w:t>
+      </w:r>
+    </w:p>
+    <w:p>
+      <w:pPr>
+        <w:rPr>
+          <w:sz w:val="24"/>
+          <w:szCs w:val="24"/>
+        </w:rPr>
+      </w:pPr>
+      <w:r>
+        <w:rPr>
+          <w:noProof/>
+          <w:sz w:val="24"/>
+          <w:szCs w:val="24"/>
+        </w:rPr>
+        <w:lastRenderedPageBreak/>
+        <w:drawing>
+          <wp:inline distT="0" distB="0" distL="0" distR="0">
+            <wp:extent cx="5951136" cy="2943225"/>
+            <wp:effectExtent l="0" t="0" r="0" b="0"/>
+            <wp:docPr id="3" name="Picture 3" descr="https://ckm-content.se.com/ckmContent/servlet/servlet.ImageServer?id=0151H000008znPbQAI&amp;oid=00DA0000000abSm"/>
+            <wp:cNvGraphicFramePr>
+              <a:graphicFrameLocks xmlns:a="http://schemas.openxmlformats.org/drawingml/2006/main" noChangeAspect="1"/>
+            </wp:cNvGraphicFramePr>
+            <a:graphic xmlns:a="http://schemas.openxmlformats.org/drawingml/2006/main">
+              <a:graphicData uri="http://schemas.openxmlformats.org/drawingml/2006/picture">
+                <pic:pic xmlns:pic="http://schemas.openxmlformats.org/drawingml/2006/picture">
+                  <pic:nvPicPr>
+                    <pic:cNvPr id="0" name="Picture 5" descr="https://ckm-content.se.com/ckmContent/servlet/servlet.ImageServer?id=0151H000008znPbQAI&amp;oid=00DA0000000abSm"/>
+                    <pic:cNvPicPr>
+                      <a:picLocks noChangeAspect="1" noChangeArrowheads="1"/>
+                    </pic:cNvPicPr>
+                  </pic:nvPicPr>
+                  <pic:blipFill>
+                    <a:blip r:embed="rId10">
+                      <a:extLst>
+                        <a:ext uri="{28A0092B-C50C-407E-A947-70E740481C1C}">
+                          <a14:useLocalDpi xmlns:a14="http://schemas.microsoft.com/office/drawing/2010/main" val="0"/>
+                        </a:ext>
+                      </a:extLst>
+                    </a:blip>
+                    <a:srcRect/>
+                    <a:stretch>
+                      <a:fillRect/>
+                    </a:stretch>
+                  </pic:blipFill>
+                  <pic:spPr bwMode="auto">
+                    <a:xfrm>
+                      <a:off x="0" y="0"/>
+                      <a:ext cx="5970552" cy="2952827"/>
+                    </a:xfrm>
+                    <a:prstGeom prst="rect">
+                      <a:avLst/>
+                    </a:prstGeom>
+                    <a:noFill/>
+                    <a:ln>
+                      <a:noFill/>
+                    </a:ln>
+                  </pic:spPr>
+                </pic:pic>
+              </a:graphicData>
+            </a:graphic>
+          </wp:inline>
+        </w:drawing>
+      </w:r>
+    </w:p>
+    <w:p>
+      <w:pPr>
+        <w:rPr>
+          <w:sz w:val="24"/>
+          <w:szCs w:val="24"/>
+        </w:rPr>
+      </w:pPr>
+      <w:r>
+        <w:rPr>
+          <w:sz w:val="24"/>
+          <w:szCs w:val="24"/>
+        </w:rPr>
+        <w:t> </w:t>
+      </w:r>
+    </w:p>
+    <w:p>
+      <w:pPr>
+        <w:rPr>
+          <w:sz w:val="24"/>
+          <w:szCs w:val="24"/>
+        </w:rPr>
+      </w:pPr>
+      <w:r>
+        <w:rPr>
+          <w:sz w:val="24"/>
+          <w:szCs w:val="24"/>
+        </w:rPr>
+        <w:t>Coil/Register Numbers can be thought of as location names since they do not appear in the actual messages. The Data Addresses are used in the messages. For example, the first Holding Register, number 40001, has the Data Address 0000. The difference between these two values is the </w:t>
+      </w:r>
+      <w:r>
+        <w:rPr>
+          <w:rStyle w:val="Strong"/>
+          <w:rFonts w:cs="Arial"/>
+          <w:color w:val="626469"/>
+          <w:sz w:val="24"/>
+          <w:szCs w:val="24"/>
+        </w:rPr>
+        <w:t>offset</w:t>
+      </w:r>
+      <w:r>
+        <w:rPr>
+          <w:sz w:val="24"/>
+          <w:szCs w:val="24"/>
+        </w:rPr>
+        <w:t>. Each table has a different offset. 1, 10001, 30001 and 40001.</w:t>
+      </w:r>
+      <w:r>
+        <w:rPr>
+          <w:rStyle w:val="Strong"/>
+          <w:rFonts w:cs="Arial"/>
+          <w:color w:val="626469"/>
+          <w:sz w:val="24"/>
+          <w:szCs w:val="24"/>
+        </w:rPr>
+        <w:t> </w:t>
+      </w:r>
+    </w:p>
+    <w:p>
+      <w:pPr>
+        <w:rPr>
+          <w:sz w:val="24"/>
+          <w:szCs w:val="24"/>
+        </w:rPr>
+      </w:pPr>
+      <w:r>
+        <w:rPr>
+          <w:rStyle w:val="Strong"/>
+          <w:rFonts w:cs="Arial"/>
+          <w:color w:val="626469"/>
+          <w:sz w:val="24"/>
+          <w:szCs w:val="24"/>
+        </w:rPr>
+        <w:t>What is the Server ID?</w:t>
+      </w:r>
+    </w:p>
+    <w:p>
+      <w:pPr>
+        <w:rPr>
+          <w:rStyle w:val="Strong"/>
+          <w:rFonts w:cs="Arial"/>
+          <w:color w:val="626469"/>
+          <w:sz w:val="24"/>
+          <w:szCs w:val="24"/>
+        </w:rPr>
+      </w:pPr>
+      <w:r>
+        <w:rPr>
+          <w:sz w:val="24"/>
+          <w:szCs w:val="24"/>
+        </w:rPr>
+        <w:t>Each server in a network is assigned a unique unit address from 1 to 247. When the client requests data, the first byte it sends is the Server address. This way each server knows after the first byte whether or not to ignore the message.</w:t>
+      </w:r>
+      <w:r>
+        <w:rPr>
+          <w:rStyle w:val="Strong"/>
+          <w:rFonts w:cs="Arial"/>
+          <w:color w:val="626469"/>
+          <w:sz w:val="24"/>
+          <w:szCs w:val="24"/>
+        </w:rPr>
+        <w:t> </w:t>
+      </w:r>
+    </w:p>
+    <w:p>
+      <w:pPr>
+        <w:rPr>
+          <w:b/>
+          <w:sz w:val="28"/>
+          <w:szCs w:val="28"/>
+        </w:rPr>
+      </w:pPr>
+      <w:r>
+        <w:rPr>
+          <w:b/>
+          <w:sz w:val="28"/>
+          <w:szCs w:val="28"/>
+        </w:rPr>
+        <w:t xml:space="preserve">Modbus </w:t>
+      </w:r>
+      <w:r>
+        <w:rPr>
+          <w:b/>
+          <w:sz w:val="28"/>
+          <w:szCs w:val="28"/>
+        </w:rPr>
+        <w:t>YouTube</w:t>
+      </w:r>
       <w:bookmarkStart w:id="0" w:name="_GoBack"/>
       <w:bookmarkEnd w:id="0"/>
+      <w:r>
+        <w:rPr>
+          <w:b/>
+          <w:sz w:val="28"/>
+          <w:szCs w:val="28"/>
+        </w:rPr>
+        <w:t xml:space="preserve"> </w:t>
+      </w:r>
+      <w:r>
+        <w:rPr>
+          <w:b/>
+          <w:sz w:val="28"/>
+          <w:szCs w:val="28"/>
+        </w:rPr>
+        <w:t>tutorial</w:t>
+      </w:r>
+    </w:p>
+    <w:p>
+      <w:pPr>
+        <w:ind w:firstLine="720"/>
+        <w:rPr>
+          <w:b/>
+          <w:sz w:val="28"/>
+          <w:szCs w:val="28"/>
+        </w:rPr>
+      </w:pPr>
+      <w:hyperlink r:id="rId11" w:history="1">
+        <w:r>
+          <w:rPr>
+            <w:rStyle w:val="Hyperlink"/>
+            <w:b/>
+            <w:sz w:val="28"/>
+            <w:szCs w:val="28"/>
+          </w:rPr>
+          <w:t>https://www.youtube.com/watch?v=Pteeec3yCrk</w:t>
+        </w:r>
+      </w:hyperlink>
+    </w:p>
+    <w:p>
+      <w:pPr>
+        <w:rPr>
+          <w:rFonts w:cstheme="minorHAnsi"/>
+          <w:b/>
+          <w:sz w:val="24"/>
+          <w:szCs w:val="24"/>
+        </w:rPr>
+      </w:pPr>
     </w:p>
     <w:sectPr>
       <w:pgSz w:w="11906" w:h="16838"/>
@@ -42,6 +782,103 @@
     </w:sectPr>
   </w:body>
 </w:document>
+</file>
+
+<file path=word/numbering.xml><?xml version="1.0" encoding="utf-8"?>
+<w:numbering xmlns:wpc="http://schemas.microsoft.com/office/word/2010/wordprocessingCanvas" xmlns:cx="http://schemas.microsoft.com/office/drawing/2014/chartex" xmlns:mc="http://schemas.openxmlformats.org/markup-compatibility/2006" xmlns:o="urn:schemas-microsoft-com:office:office" xmlns:r="http://schemas.openxmlformats.org/officeDocument/2006/relationships" xmlns:m="http://schemas.openxmlformats.org/officeDocument/2006/math" xmlns:v="urn:schemas-microsoft-com:vml" xmlns:wp14="http://schemas.microsoft.com/office/word/2010/wordprocessingDrawing" xmlns:wp="http://schemas.openxmlformats.org/drawingml/2006/wordprocessingDrawing" xmlns:w10="urn:schemas-microsoft-com:office:word" xmlns:w="http://schemas.openxmlformats.org/wordprocessingml/2006/main" xmlns:w14="http://schemas.microsoft.com/office/word/2010/wordml" xmlns:w15="http://schemas.microsoft.com/office/word/2012/wordml" xmlns:w16se="http://schemas.microsoft.com/office/word/2015/wordml/symex" xmlns:wpg="http://schemas.microsoft.com/office/word/2010/wordprocessingGroup" xmlns:wpi="http://schemas.microsoft.com/office/word/2010/wordprocessingInk" xmlns:wne="http://schemas.microsoft.com/office/word/2006/wordml" xmlns:wps="http://schemas.microsoft.com/office/word/2010/wordprocessingShape" mc:Ignorable="w14 w15 w16se wp14">
+  <w:abstractNum w:abstractNumId="0" w15:restartNumberingAfterBreak="0">
+    <w:nsid w:val="20813969"/>
+    <w:multiLevelType w:val="hybridMultilevel"/>
+    <w:tmpl w:val="A6269616"/>
+    <w:lvl w:ilvl="0" w:tplc="0809000F">
+      <w:start w:val="1"/>
+      <w:numFmt w:val="decimal"/>
+      <w:lvlText w:val="%1."/>
+      <w:lvlJc w:val="left"/>
+      <w:pPr>
+        <w:ind w:left="720" w:hanging="360"/>
+      </w:pPr>
+      <w:rPr>
+        <w:rFonts w:hint="default"/>
+      </w:rPr>
+    </w:lvl>
+    <w:lvl w:ilvl="1" w:tplc="08090019">
+      <w:start w:val="1"/>
+      <w:numFmt w:val="lowerLetter"/>
+      <w:lvlText w:val="%2."/>
+      <w:lvlJc w:val="left"/>
+      <w:pPr>
+        <w:ind w:left="1440" w:hanging="360"/>
+      </w:pPr>
+    </w:lvl>
+    <w:lvl w:ilvl="2" w:tplc="0809001B">
+      <w:start w:val="1"/>
+      <w:numFmt w:val="lowerRoman"/>
+      <w:lvlText w:val="%3."/>
+      <w:lvlJc w:val="right"/>
+      <w:pPr>
+        <w:ind w:left="2160" w:hanging="180"/>
+      </w:pPr>
+    </w:lvl>
+    <w:lvl w:ilvl="3" w:tplc="0809000F">
+      <w:start w:val="1"/>
+      <w:numFmt w:val="decimal"/>
+      <w:lvlText w:val="%4."/>
+      <w:lvlJc w:val="left"/>
+      <w:pPr>
+        <w:ind w:left="2880" w:hanging="360"/>
+      </w:pPr>
+    </w:lvl>
+    <w:lvl w:ilvl="4" w:tplc="08090019">
+      <w:start w:val="1"/>
+      <w:numFmt w:val="lowerLetter"/>
+      <w:lvlText w:val="%5."/>
+      <w:lvlJc w:val="left"/>
+      <w:pPr>
+        <w:ind w:left="3600" w:hanging="360"/>
+      </w:pPr>
+    </w:lvl>
+    <w:lvl w:ilvl="5" w:tplc="0809001B">
+      <w:start w:val="1"/>
+      <w:numFmt w:val="lowerRoman"/>
+      <w:lvlText w:val="%6."/>
+      <w:lvlJc w:val="right"/>
+      <w:pPr>
+        <w:ind w:left="4320" w:hanging="180"/>
+      </w:pPr>
+    </w:lvl>
+    <w:lvl w:ilvl="6" w:tplc="0809000F">
+      <w:start w:val="1"/>
+      <w:numFmt w:val="decimal"/>
+      <w:lvlText w:val="%7."/>
+      <w:lvlJc w:val="left"/>
+      <w:pPr>
+        <w:ind w:left="5040" w:hanging="360"/>
+      </w:pPr>
+    </w:lvl>
+    <w:lvl w:ilvl="7" w:tplc="08090019">
+      <w:start w:val="1"/>
+      <w:numFmt w:val="lowerLetter"/>
+      <w:lvlText w:val="%8."/>
+      <w:lvlJc w:val="left"/>
+      <w:pPr>
+        <w:ind w:left="5760" w:hanging="360"/>
+      </w:pPr>
+    </w:lvl>
+    <w:lvl w:ilvl="8" w:tplc="0809001B" w:tentative="1">
+      <w:start w:val="1"/>
+      <w:numFmt w:val="lowerRoman"/>
+      <w:lvlText w:val="%9."/>
+      <w:lvlJc w:val="right"/>
+      <w:pPr>
+        <w:ind w:left="6480" w:hanging="180"/>
+      </w:pPr>
+    </w:lvl>
+  </w:abstractNum>
+  <w:num w:numId="1">
+    <w:abstractNumId w:val="0"/>
+  </w:num>
+</w:numbering>
 </file>
 
 <file path=word/styles.xml><?xml version="1.0" encoding="utf-8"?>
@@ -438,6 +1275,27 @@
     <w:name w:val="Normal"/>
     <w:qFormat/>
   </w:style>
+  <w:style w:type="paragraph" w:styleId="Heading1">
+    <w:name w:val="heading 1"/>
+    <w:basedOn w:val="Normal"/>
+    <w:link w:val="Heading1Char"/>
+    <w:uiPriority w:val="9"/>
+    <w:qFormat/>
+    <w:rsid w:val="00B53E7D"/>
+    <w:pPr>
+      <w:spacing w:before="100" w:beforeAutospacing="1" w:after="100" w:afterAutospacing="1" w:line="240" w:lineRule="auto"/>
+      <w:outlineLvl w:val="0"/>
+    </w:pPr>
+    <w:rPr>
+      <w:rFonts w:ascii="Times New Roman" w:eastAsia="Times New Roman" w:hAnsi="Times New Roman" w:cs="Times New Roman"/>
+      <w:b/>
+      <w:bCs/>
+      <w:kern w:val="36"/>
+      <w:sz w:val="48"/>
+      <w:szCs w:val="48"/>
+      <w:lang w:eastAsia="en-GB"/>
+    </w:rPr>
+  </w:style>
   <w:style w:type="character" w:default="1" w:styleId="DefaultParagraphFont">
     <w:name w:val="Default Paragraph Font"/>
     <w:uiPriority w:val="1"/>
@@ -464,6 +1322,84 @@
     <w:uiPriority w:val="99"/>
     <w:semiHidden/>
     <w:unhideWhenUsed/>
+  </w:style>
+  <w:style w:type="paragraph" w:styleId="ListParagraph">
+    <w:name w:val="List Paragraph"/>
+    <w:basedOn w:val="Normal"/>
+    <w:uiPriority w:val="34"/>
+    <w:qFormat/>
+    <w:rsid w:val="002B2AE3"/>
+    <w:pPr>
+      <w:ind w:left="720"/>
+      <w:contextualSpacing/>
+    </w:pPr>
+  </w:style>
+  <w:style w:type="character" w:styleId="Hyperlink">
+    <w:name w:val="Hyperlink"/>
+    <w:basedOn w:val="DefaultParagraphFont"/>
+    <w:uiPriority w:val="99"/>
+    <w:unhideWhenUsed/>
+    <w:rsid w:val="002B2AE3"/>
+    <w:rPr>
+      <w:color w:val="0563C1" w:themeColor="hyperlink"/>
+      <w:u w:val="single"/>
+    </w:rPr>
+  </w:style>
+  <w:style w:type="character" w:styleId="FollowedHyperlink">
+    <w:name w:val="FollowedHyperlink"/>
+    <w:basedOn w:val="DefaultParagraphFont"/>
+    <w:uiPriority w:val="99"/>
+    <w:semiHidden/>
+    <w:unhideWhenUsed/>
+    <w:rsid w:val="002B2AE3"/>
+    <w:rPr>
+      <w:color w:val="954F72" w:themeColor="followedHyperlink"/>
+      <w:u w:val="single"/>
+    </w:rPr>
+  </w:style>
+  <w:style w:type="character" w:customStyle="1" w:styleId="Heading1Char">
+    <w:name w:val="Heading 1 Char"/>
+    <w:basedOn w:val="DefaultParagraphFont"/>
+    <w:link w:val="Heading1"/>
+    <w:uiPriority w:val="9"/>
+    <w:rsid w:val="00B53E7D"/>
+    <w:rPr>
+      <w:rFonts w:ascii="Times New Roman" w:eastAsia="Times New Roman" w:hAnsi="Times New Roman" w:cs="Times New Roman"/>
+      <w:b/>
+      <w:bCs/>
+      <w:kern w:val="36"/>
+      <w:sz w:val="48"/>
+      <w:szCs w:val="48"/>
+      <w:lang w:eastAsia="en-GB"/>
+    </w:rPr>
+  </w:style>
+  <w:style w:type="paragraph" w:styleId="NormalWeb">
+    <w:name w:val="Normal (Web)"/>
+    <w:basedOn w:val="Normal"/>
+    <w:uiPriority w:val="99"/>
+    <w:semiHidden/>
+    <w:unhideWhenUsed/>
+    <w:rsid w:val="00B53E7D"/>
+    <w:pPr>
+      <w:spacing w:before="100" w:beforeAutospacing="1" w:after="100" w:afterAutospacing="1" w:line="240" w:lineRule="auto"/>
+    </w:pPr>
+    <w:rPr>
+      <w:rFonts w:ascii="Times New Roman" w:eastAsia="Times New Roman" w:hAnsi="Times New Roman" w:cs="Times New Roman"/>
+      <w:sz w:val="24"/>
+      <w:szCs w:val="24"/>
+      <w:lang w:eastAsia="en-GB"/>
+    </w:rPr>
+  </w:style>
+  <w:style w:type="character" w:styleId="Strong">
+    <w:name w:val="Strong"/>
+    <w:basedOn w:val="DefaultParagraphFont"/>
+    <w:uiPriority w:val="22"/>
+    <w:qFormat/>
+    <w:rsid w:val="00B53E7D"/>
+    <w:rPr>
+      <w:b/>
+      <w:bCs/>
+    </w:rPr>
   </w:style>
 </w:styles>
 </file>
@@ -727,4 +1663,16 @@
     </a:ext>
   </a:extLst>
 </a:theme>
+</file>
+
+<file path=customXml/item1.xml><?xml version="1.0" encoding="utf-8"?>
+<b:Sources xmlns:b="http://schemas.openxmlformats.org/officeDocument/2006/bibliography" xmlns="http://schemas.openxmlformats.org/officeDocument/2006/bibliography" SelectedStyle="\APASixthEditionOfficeOnline.xsl" StyleName="APA" Version="6"/>
+</file>
+
+<file path=customXml/itemProps1.xml><?xml version="1.0" encoding="utf-8"?>
+<ds:datastoreItem xmlns:ds="http://schemas.openxmlformats.org/officeDocument/2006/customXml" ds:itemID="{D456AEF4-AF74-4DBB-8645-C0F96D83239E}">
+  <ds:schemaRefs>
+    <ds:schemaRef ds:uri="http://schemas.openxmlformats.org/officeDocument/2006/bibliography"/>
+  </ds:schemaRefs>
+</ds:datastoreItem>
 </file>
</xml_diff>

<commit_message>
Solve Read Coil ishue
</commit_message>
<xml_diff>
--- a/NModBus_Notes.docx
+++ b/NModBus_Notes.docx
@@ -74,17 +74,7 @@
             <w:sz w:val="24"/>
             <w:szCs w:val="24"/>
           </w:rPr>
-          <w:t>aster_NS_Mod</w:t>
-        </w:r>
-        <w:r>
-          <w:rPr>
-            <w:rStyle w:val="Hyperlink"/>
-            <w:rFonts w:cstheme="minorHAnsi"/>
-            <w:b/>
-            <w:sz w:val="24"/>
-            <w:szCs w:val="24"/>
-          </w:rPr>
-          <w:t>bus_Protocol-2.htm</w:t>
+          <w:t>aster_NS_Modbus_Protocol-2.htm</w:t>
         </w:r>
       </w:hyperlink>
     </w:p>
@@ -411,6 +401,7 @@
           <w:noProof/>
           <w:sz w:val="24"/>
           <w:szCs w:val="24"/>
+          <w:lang w:eastAsia="en-GB"/>
         </w:rPr>
         <w:drawing>
           <wp:inline distT="0" distB="0" distL="0" distR="0" wp14:anchorId="783004C0" wp14:editId="65332100">
@@ -545,6 +536,7 @@
           <w:noProof/>
           <w:sz w:val="24"/>
           <w:szCs w:val="24"/>
+          <w:lang w:eastAsia="en-GB"/>
         </w:rPr>
         <w:lastRenderedPageBreak/>
         <w:drawing>
@@ -722,24 +714,14 @@
           <w:sz w:val="28"/>
           <w:szCs w:val="28"/>
         </w:rPr>
-        <w:t>YouTube</w:t>
-      </w:r>
-      <w:bookmarkStart w:id="0" w:name="_GoBack"/>
-      <w:bookmarkEnd w:id="0"/>
+        <w:t xml:space="preserve">YouTube </w:t>
+      </w:r>
       <w:r>
         <w:rPr>
           <w:b/>
           <w:sz w:val="28"/>
           <w:szCs w:val="28"/>
         </w:rPr>
-        <w:t xml:space="preserve"> </w:t>
-      </w:r>
-      <w:r>
-        <w:rPr>
-          <w:b/>
-          <w:sz w:val="28"/>
-          <w:szCs w:val="28"/>
-        </w:rPr>
         <w:t>tutorial</w:t>
       </w:r>
     </w:p>
@@ -747,6 +729,7 @@
       <w:pPr>
         <w:ind w:firstLine="720"/>
         <w:rPr>
+          <w:rStyle w:val="Hyperlink"/>
           <w:b/>
           <w:sz w:val="28"/>
           <w:szCs w:val="28"/>
@@ -763,6 +746,135 @@
           <w:t>https://www.youtube.com/watch?v=Pteeec3yCrk</w:t>
         </w:r>
       </w:hyperlink>
+    </w:p>
+    <w:p>
+      <w:pPr>
+        <w:ind w:firstLine="720"/>
+        <w:rPr>
+          <w:b/>
+          <w:sz w:val="28"/>
+          <w:szCs w:val="28"/>
+        </w:rPr>
+      </w:pPr>
+      <w:hyperlink r:id="rId12" w:history="1">
+        <w:r>
+          <w:rPr>
+            <w:rStyle w:val="Hyperlink"/>
+            <w:b/>
+            <w:sz w:val="28"/>
+            <w:szCs w:val="28"/>
+          </w:rPr>
+          <w:t>https://www.rfwireless-world.com/Tutorials/Modbus-Protocol-tutorial.html</w:t>
+        </w:r>
+      </w:hyperlink>
+      <w:bookmarkStart w:id="0" w:name="_GoBack"/>
+      <w:bookmarkEnd w:id="0"/>
+    </w:p>
+    <w:p>
+      <w:pPr>
+        <w:rPr>
+          <w:rFonts w:cstheme="minorHAnsi"/>
+          <w:b/>
+          <w:sz w:val="24"/>
+          <w:szCs w:val="24"/>
+        </w:rPr>
+      </w:pPr>
+    </w:p>
+    <w:p>
+      <w:pPr>
+        <w:rPr>
+          <w:rFonts w:cstheme="minorHAnsi"/>
+          <w:b/>
+          <w:sz w:val="24"/>
+          <w:szCs w:val="24"/>
+        </w:rPr>
+      </w:pPr>
+      <w:r>
+        <w:rPr>
+          <w:rFonts w:cstheme="minorHAnsi"/>
+          <w:b/>
+          <w:sz w:val="24"/>
+          <w:szCs w:val="24"/>
+        </w:rPr>
+        <w:t>Note</w:t>
+      </w:r>
+    </w:p>
+    <w:p>
+      <w:pPr>
+        <w:rPr>
+          <w:rFonts w:cstheme="minorHAnsi"/>
+          <w:b/>
+          <w:sz w:val="24"/>
+          <w:szCs w:val="24"/>
+        </w:rPr>
+      </w:pPr>
+      <w:r>
+        <w:rPr>
+          <w:rFonts w:cstheme="minorHAnsi"/>
+          <w:b/>
+          <w:sz w:val="24"/>
+          <w:szCs w:val="24"/>
+        </w:rPr>
+        <w:t>Reduce reputable code.</w:t>
+      </w:r>
+    </w:p>
+    <w:p>
+      <w:pPr>
+        <w:rPr>
+          <w:rFonts w:cstheme="minorHAnsi"/>
+          <w:b/>
+          <w:sz w:val="24"/>
+          <w:szCs w:val="24"/>
+        </w:rPr>
+      </w:pPr>
+      <w:r>
+        <w:rPr>
+          <w:rFonts w:cstheme="minorHAnsi"/>
+          <w:b/>
+          <w:sz w:val="24"/>
+          <w:szCs w:val="24"/>
+        </w:rPr>
+        <w:t>Check open connection time show message connection available or not</w:t>
+      </w:r>
+    </w:p>
+    <w:p>
+      <w:pPr>
+        <w:rPr>
+          <w:rFonts w:cstheme="minorHAnsi"/>
+          <w:b/>
+          <w:sz w:val="24"/>
+          <w:szCs w:val="24"/>
+        </w:rPr>
+      </w:pPr>
+      <w:r>
+        <w:rPr>
+          <w:rFonts w:cstheme="minorHAnsi"/>
+          <w:b/>
+          <w:sz w:val="24"/>
+          <w:szCs w:val="24"/>
+        </w:rPr>
+        <w:t xml:space="preserve">Project Working in </w:t>
+      </w:r>
+      <w:proofErr w:type="spellStart"/>
+      <w:r>
+        <w:rPr>
+          <w:rFonts w:cstheme="minorHAnsi"/>
+          <w:b/>
+          <w:sz w:val="24"/>
+          <w:szCs w:val="24"/>
+        </w:rPr>
+        <w:t>Rushikesh</w:t>
+      </w:r>
+      <w:proofErr w:type="spellEnd"/>
+      <w:r>
+        <w:rPr>
+          <w:rFonts w:cstheme="minorHAnsi"/>
+          <w:b/>
+          <w:sz w:val="24"/>
+          <w:szCs w:val="24"/>
+        </w:rPr>
+        <w:t xml:space="preserve"> branch</w:t>
+      </w:r>
     </w:p>
     <w:p>
       <w:pPr>
@@ -1670,7 +1782,7 @@
 </file>
 
 <file path=customXml/itemProps1.xml><?xml version="1.0" encoding="utf-8"?>
-<ds:datastoreItem xmlns:ds="http://schemas.openxmlformats.org/officeDocument/2006/customXml" ds:itemID="{D456AEF4-AF74-4DBB-8645-C0F96D83239E}">
+<ds:datastoreItem xmlns:ds="http://schemas.openxmlformats.org/officeDocument/2006/customXml" ds:itemID="{1A909CF6-2EEB-4EB3-9DEA-FFCE57E5C3B6}">
   <ds:schemaRefs>
     <ds:schemaRef ds:uri="http://schemas.openxmlformats.org/officeDocument/2006/bibliography"/>
   </ds:schemaRefs>

</xml_diff>

<commit_message>
solve Parity bit ishue
</commit_message>
<xml_diff>
--- a/NModBus_Notes.docx
+++ b/NModBus_Notes.docx
@@ -767,124 +767,205 @@
           <w:t>https://www.rfwireless-world.com/Tutorials/Modbus-Protocol-tutorial.html</w:t>
         </w:r>
       </w:hyperlink>
+    </w:p>
+    <w:p>
+      <w:pPr>
+        <w:rPr>
+          <w:rFonts w:cstheme="minorHAnsi"/>
+          <w:b/>
+          <w:sz w:val="24"/>
+          <w:szCs w:val="24"/>
+        </w:rPr>
+      </w:pPr>
+    </w:p>
+    <w:p>
+      <w:pPr>
+        <w:rPr>
+          <w:rFonts w:cstheme="minorHAnsi"/>
+          <w:b/>
+          <w:sz w:val="24"/>
+          <w:szCs w:val="24"/>
+        </w:rPr>
+      </w:pPr>
+      <w:r>
+        <w:rPr>
+          <w:rFonts w:cstheme="minorHAnsi"/>
+          <w:b/>
+          <w:sz w:val="24"/>
+          <w:szCs w:val="24"/>
+        </w:rPr>
+        <w:t>Note</w:t>
+      </w:r>
+    </w:p>
+    <w:p>
+      <w:pPr>
+        <w:rPr>
+          <w:rFonts w:cstheme="minorHAnsi"/>
+          <w:b/>
+          <w:sz w:val="24"/>
+          <w:szCs w:val="24"/>
+        </w:rPr>
+      </w:pPr>
+      <w:r>
+        <w:rPr>
+          <w:rFonts w:cstheme="minorHAnsi"/>
+          <w:b/>
+          <w:sz w:val="24"/>
+          <w:szCs w:val="24"/>
+        </w:rPr>
+        <w:t>Reduce reputable code.</w:t>
+      </w:r>
+    </w:p>
+    <w:p>
+      <w:pPr>
+        <w:rPr>
+          <w:rFonts w:cstheme="minorHAnsi"/>
+          <w:b/>
+          <w:sz w:val="24"/>
+          <w:szCs w:val="24"/>
+        </w:rPr>
+      </w:pPr>
+      <w:r>
+        <w:rPr>
+          <w:rFonts w:cstheme="minorHAnsi"/>
+          <w:b/>
+          <w:sz w:val="24"/>
+          <w:szCs w:val="24"/>
+        </w:rPr>
+        <w:t>Check open connection time show message connection available or not</w:t>
+      </w:r>
+    </w:p>
+    <w:p>
+      <w:pPr>
+        <w:rPr>
+          <w:rFonts w:cstheme="minorHAnsi"/>
+          <w:b/>
+          <w:sz w:val="24"/>
+          <w:szCs w:val="24"/>
+        </w:rPr>
+      </w:pPr>
+      <w:r>
+        <w:rPr>
+          <w:rFonts w:cstheme="minorHAnsi"/>
+          <w:b/>
+          <w:sz w:val="24"/>
+          <w:szCs w:val="24"/>
+        </w:rPr>
+        <w:t xml:space="preserve">Project Working in </w:t>
+      </w:r>
+      <w:proofErr w:type="spellStart"/>
+      <w:r>
+        <w:rPr>
+          <w:rFonts w:cstheme="minorHAnsi"/>
+          <w:b/>
+          <w:sz w:val="24"/>
+          <w:szCs w:val="24"/>
+        </w:rPr>
+        <w:t>Rushikesh</w:t>
+      </w:r>
+      <w:proofErr w:type="spellEnd"/>
+      <w:r>
+        <w:rPr>
+          <w:rFonts w:cstheme="minorHAnsi"/>
+          <w:b/>
+          <w:sz w:val="24"/>
+          <w:szCs w:val="24"/>
+        </w:rPr>
+        <w:t xml:space="preserve"> branch</w:t>
+      </w:r>
+    </w:p>
+    <w:p>
+      <w:pPr>
+        <w:rPr>
+          <w:rStyle w:val="Hyperlink"/>
+          <w:rFonts w:cstheme="minorHAnsi"/>
+          <w:b/>
+          <w:sz w:val="24"/>
+          <w:szCs w:val="24"/>
+        </w:rPr>
+      </w:pPr>
+      <w:hyperlink r:id="rId13" w:history="1">
+        <w:r>
+          <w:rPr>
+            <w:rStyle w:val="Hyperlink"/>
+            <w:rFonts w:cstheme="minorHAnsi"/>
+            <w:b/>
+            <w:sz w:val="24"/>
+            <w:szCs w:val="24"/>
+          </w:rPr>
+          <w:t>https://www.c-sharpcorner.com/UploadFile/201fc1/creating-a-serversharp47client-application-using-only-tcp-prot/</w:t>
+        </w:r>
+      </w:hyperlink>
+    </w:p>
+    <w:p>
+      <w:pPr>
+        <w:rPr>
+          <w:rFonts w:cstheme="minorHAnsi"/>
+          <w:b/>
+          <w:sz w:val="28"/>
+          <w:szCs w:val="28"/>
+        </w:rPr>
+      </w:pPr>
+    </w:p>
+    <w:p>
+      <w:pPr>
+        <w:rPr>
+          <w:rStyle w:val="Hyperlink"/>
+          <w:rFonts w:cstheme="minorHAnsi"/>
+          <w:b/>
+          <w:color w:val="auto"/>
+          <w:sz w:val="28"/>
+          <w:szCs w:val="28"/>
+        </w:rPr>
+      </w:pPr>
+      <w:r>
+        <w:rPr>
+          <w:rStyle w:val="Hyperlink"/>
+          <w:rFonts w:cstheme="minorHAnsi"/>
+          <w:b/>
+          <w:color w:val="auto"/>
+          <w:sz w:val="28"/>
+          <w:szCs w:val="28"/>
+        </w:rPr>
+        <w:lastRenderedPageBreak/>
+        <w:t>Error</w:t>
+      </w:r>
+      <w:r>
+        <w:rPr>
+          <w:rStyle w:val="Hyperlink"/>
+          <w:rFonts w:cstheme="minorHAnsi"/>
+          <w:b/>
+          <w:color w:val="auto"/>
+          <w:sz w:val="28"/>
+          <w:szCs w:val="28"/>
+        </w:rPr>
+        <w:t>:</w:t>
+      </w:r>
+    </w:p>
+    <w:p>
+      <w:pPr>
+        <w:pStyle w:val="ListParagraph"/>
+        <w:numPr>
+          <w:ilvl w:val="0"/>
+          <w:numId w:val="2"/>
+        </w:numPr>
+        <w:rPr>
+          <w:rFonts w:cstheme="minorHAnsi"/>
+          <w:b/>
+          <w:sz w:val="24"/>
+          <w:szCs w:val="24"/>
+        </w:rPr>
+      </w:pPr>
+      <w:r>
+        <w:rPr>
+          <w:rFonts w:cstheme="minorHAnsi"/>
+          <w:sz w:val="24"/>
+          <w:szCs w:val="24"/>
+        </w:rPr>
+        <w:t>Even and odd parity</w:t>
+      </w:r>
       <w:bookmarkStart w:id="0" w:name="_GoBack"/>
       <w:bookmarkEnd w:id="0"/>
-    </w:p>
-    <w:p>
-      <w:pPr>
-        <w:rPr>
-          <w:rFonts w:cstheme="minorHAnsi"/>
-          <w:b/>
-          <w:sz w:val="24"/>
-          <w:szCs w:val="24"/>
-        </w:rPr>
-      </w:pPr>
-    </w:p>
-    <w:p>
-      <w:pPr>
-        <w:rPr>
-          <w:rFonts w:cstheme="minorHAnsi"/>
-          <w:b/>
-          <w:sz w:val="24"/>
-          <w:szCs w:val="24"/>
-        </w:rPr>
-      </w:pPr>
-      <w:r>
-        <w:rPr>
-          <w:rFonts w:cstheme="minorHAnsi"/>
-          <w:b/>
-          <w:sz w:val="24"/>
-          <w:szCs w:val="24"/>
-        </w:rPr>
-        <w:t>Note</w:t>
-      </w:r>
-    </w:p>
-    <w:p>
-      <w:pPr>
-        <w:rPr>
-          <w:rFonts w:cstheme="minorHAnsi"/>
-          <w:b/>
-          <w:sz w:val="24"/>
-          <w:szCs w:val="24"/>
-        </w:rPr>
-      </w:pPr>
-      <w:r>
-        <w:rPr>
-          <w:rFonts w:cstheme="minorHAnsi"/>
-          <w:b/>
-          <w:sz w:val="24"/>
-          <w:szCs w:val="24"/>
-        </w:rPr>
-        <w:t>Reduce reputable code.</w:t>
-      </w:r>
-    </w:p>
-    <w:p>
-      <w:pPr>
-        <w:rPr>
-          <w:rFonts w:cstheme="minorHAnsi"/>
-          <w:b/>
-          <w:sz w:val="24"/>
-          <w:szCs w:val="24"/>
-        </w:rPr>
-      </w:pPr>
-      <w:r>
-        <w:rPr>
-          <w:rFonts w:cstheme="minorHAnsi"/>
-          <w:b/>
-          <w:sz w:val="24"/>
-          <w:szCs w:val="24"/>
-        </w:rPr>
-        <w:t>Check open connection time show message connection available or not</w:t>
-      </w:r>
-    </w:p>
-    <w:p>
-      <w:pPr>
-        <w:rPr>
-          <w:rFonts w:cstheme="minorHAnsi"/>
-          <w:b/>
-          <w:sz w:val="24"/>
-          <w:szCs w:val="24"/>
-        </w:rPr>
-      </w:pPr>
-      <w:r>
-        <w:rPr>
-          <w:rFonts w:cstheme="minorHAnsi"/>
-          <w:b/>
-          <w:sz w:val="24"/>
-          <w:szCs w:val="24"/>
-        </w:rPr>
-        <w:t xml:space="preserve">Project Working in </w:t>
-      </w:r>
-      <w:proofErr w:type="spellStart"/>
-      <w:r>
-        <w:rPr>
-          <w:rFonts w:cstheme="minorHAnsi"/>
-          <w:b/>
-          <w:sz w:val="24"/>
-          <w:szCs w:val="24"/>
-        </w:rPr>
-        <w:t>Rushikesh</w:t>
-      </w:r>
-      <w:proofErr w:type="spellEnd"/>
-      <w:r>
-        <w:rPr>
-          <w:rFonts w:cstheme="minorHAnsi"/>
-          <w:b/>
-          <w:sz w:val="24"/>
-          <w:szCs w:val="24"/>
-        </w:rPr>
-        <w:t xml:space="preserve"> branch</w:t>
-      </w:r>
-    </w:p>
-    <w:p>
-      <w:pPr>
-        <w:rPr>
-          <w:rFonts w:cstheme="minorHAnsi"/>
-          <w:b/>
-          <w:sz w:val="24"/>
-          <w:szCs w:val="24"/>
-        </w:rPr>
-      </w:pPr>
     </w:p>
     <w:sectPr>
       <w:pgSz w:w="11906" w:h="16838"/>
@@ -987,8 +1068,124 @@
       </w:pPr>
     </w:lvl>
   </w:abstractNum>
+  <w:abstractNum w:abstractNumId="1" w15:restartNumberingAfterBreak="0">
+    <w:nsid w:val="2680331A"/>
+    <w:multiLevelType w:val="hybridMultilevel"/>
+    <w:tmpl w:val="3AE6FD6A"/>
+    <w:lvl w:ilvl="0" w:tplc="08090001">
+      <w:start w:val="1"/>
+      <w:numFmt w:val="bullet"/>
+      <w:lvlText w:val=""/>
+      <w:lvlJc w:val="left"/>
+      <w:pPr>
+        <w:ind w:left="720" w:hanging="360"/>
+      </w:pPr>
+      <w:rPr>
+        <w:rFonts w:ascii="Symbol" w:hAnsi="Symbol" w:hint="default"/>
+      </w:rPr>
+    </w:lvl>
+    <w:lvl w:ilvl="1" w:tplc="08090003" w:tentative="1">
+      <w:start w:val="1"/>
+      <w:numFmt w:val="bullet"/>
+      <w:lvlText w:val="o"/>
+      <w:lvlJc w:val="left"/>
+      <w:pPr>
+        <w:ind w:left="1440" w:hanging="360"/>
+      </w:pPr>
+      <w:rPr>
+        <w:rFonts w:ascii="Courier New" w:hAnsi="Courier New" w:cs="Courier New" w:hint="default"/>
+      </w:rPr>
+    </w:lvl>
+    <w:lvl w:ilvl="2" w:tplc="08090005" w:tentative="1">
+      <w:start w:val="1"/>
+      <w:numFmt w:val="bullet"/>
+      <w:lvlText w:val=""/>
+      <w:lvlJc w:val="left"/>
+      <w:pPr>
+        <w:ind w:left="2160" w:hanging="360"/>
+      </w:pPr>
+      <w:rPr>
+        <w:rFonts w:ascii="Wingdings" w:hAnsi="Wingdings" w:hint="default"/>
+      </w:rPr>
+    </w:lvl>
+    <w:lvl w:ilvl="3" w:tplc="08090001" w:tentative="1">
+      <w:start w:val="1"/>
+      <w:numFmt w:val="bullet"/>
+      <w:lvlText w:val=""/>
+      <w:lvlJc w:val="left"/>
+      <w:pPr>
+        <w:ind w:left="2880" w:hanging="360"/>
+      </w:pPr>
+      <w:rPr>
+        <w:rFonts w:ascii="Symbol" w:hAnsi="Symbol" w:hint="default"/>
+      </w:rPr>
+    </w:lvl>
+    <w:lvl w:ilvl="4" w:tplc="08090003" w:tentative="1">
+      <w:start w:val="1"/>
+      <w:numFmt w:val="bullet"/>
+      <w:lvlText w:val="o"/>
+      <w:lvlJc w:val="left"/>
+      <w:pPr>
+        <w:ind w:left="3600" w:hanging="360"/>
+      </w:pPr>
+      <w:rPr>
+        <w:rFonts w:ascii="Courier New" w:hAnsi="Courier New" w:cs="Courier New" w:hint="default"/>
+      </w:rPr>
+    </w:lvl>
+    <w:lvl w:ilvl="5" w:tplc="08090005" w:tentative="1">
+      <w:start w:val="1"/>
+      <w:numFmt w:val="bullet"/>
+      <w:lvlText w:val=""/>
+      <w:lvlJc w:val="left"/>
+      <w:pPr>
+        <w:ind w:left="4320" w:hanging="360"/>
+      </w:pPr>
+      <w:rPr>
+        <w:rFonts w:ascii="Wingdings" w:hAnsi="Wingdings" w:hint="default"/>
+      </w:rPr>
+    </w:lvl>
+    <w:lvl w:ilvl="6" w:tplc="08090001" w:tentative="1">
+      <w:start w:val="1"/>
+      <w:numFmt w:val="bullet"/>
+      <w:lvlText w:val=""/>
+      <w:lvlJc w:val="left"/>
+      <w:pPr>
+        <w:ind w:left="5040" w:hanging="360"/>
+      </w:pPr>
+      <w:rPr>
+        <w:rFonts w:ascii="Symbol" w:hAnsi="Symbol" w:hint="default"/>
+      </w:rPr>
+    </w:lvl>
+    <w:lvl w:ilvl="7" w:tplc="08090003" w:tentative="1">
+      <w:start w:val="1"/>
+      <w:numFmt w:val="bullet"/>
+      <w:lvlText w:val="o"/>
+      <w:lvlJc w:val="left"/>
+      <w:pPr>
+        <w:ind w:left="5760" w:hanging="360"/>
+      </w:pPr>
+      <w:rPr>
+        <w:rFonts w:ascii="Courier New" w:hAnsi="Courier New" w:cs="Courier New" w:hint="default"/>
+      </w:rPr>
+    </w:lvl>
+    <w:lvl w:ilvl="8" w:tplc="08090005" w:tentative="1">
+      <w:start w:val="1"/>
+      <w:numFmt w:val="bullet"/>
+      <w:lvlText w:val=""/>
+      <w:lvlJc w:val="left"/>
+      <w:pPr>
+        <w:ind w:left="6480" w:hanging="360"/>
+      </w:pPr>
+      <w:rPr>
+        <w:rFonts w:ascii="Wingdings" w:hAnsi="Wingdings" w:hint="default"/>
+      </w:rPr>
+    </w:lvl>
+  </w:abstractNum>
   <w:num w:numId="1">
     <w:abstractNumId w:val="0"/>
+  </w:num>
+  <w:num w:numId="2">
+    <w:abstractNumId w:val="1"/>
   </w:num>
 </w:numbering>
 </file>
@@ -1782,7 +1979,7 @@
 </file>
 
 <file path=customXml/itemProps1.xml><?xml version="1.0" encoding="utf-8"?>
-<ds:datastoreItem xmlns:ds="http://schemas.openxmlformats.org/officeDocument/2006/customXml" ds:itemID="{1A909CF6-2EEB-4EB3-9DEA-FFCE57E5C3B6}">
+<ds:datastoreItem xmlns:ds="http://schemas.openxmlformats.org/officeDocument/2006/customXml" ds:itemID="{E628059D-AAD1-450B-A582-DD6D52583B81}">
   <ds:schemaRefs>
     <ds:schemaRef ds:uri="http://schemas.openxmlformats.org/officeDocument/2006/bibliography"/>
   </ds:schemaRefs>

</xml_diff>

<commit_message>
Major functinality update in Write Single and MultiCoil Functionality
</commit_message>
<xml_diff>
--- a/NModBus_Notes.docx
+++ b/NModBus_Notes.docx
@@ -1047,12 +1047,11 @@
         </w:rPr>
         <w:t>Read Multiple Register Notes</w:t>
       </w:r>
-      <w:bookmarkStart w:id="0" w:name="_GoBack"/>
-      <w:bookmarkEnd w:id="0"/>
-    </w:p>
-    <w:p>
-      <w:pPr>
-        <w:rPr>
+    </w:p>
+    <w:p>
+      <w:pPr>
+        <w:rPr>
+          <w:rStyle w:val="Hyperlink"/>
           <w:rFonts w:cstheme="minorHAnsi"/>
           <w:b/>
           <w:sz w:val="24"/>
@@ -1071,6 +1070,708 @@
           <w:t>https://www.codeproject.com/Articles/20929/Simple-Modbus-Protocol-in-C-NET-2-0</w:t>
         </w:r>
       </w:hyperlink>
+    </w:p>
+    <w:p>
+      <w:pPr>
+        <w:rPr>
+          <w:rStyle w:val="Hyperlink"/>
+          <w:rFonts w:cstheme="minorHAnsi"/>
+          <w:b/>
+          <w:color w:val="auto"/>
+          <w:sz w:val="24"/>
+          <w:szCs w:val="24"/>
+          <w:u w:val="none"/>
+        </w:rPr>
+      </w:pPr>
+      <w:r>
+        <w:rPr>
+          <w:rStyle w:val="Hyperlink"/>
+          <w:rFonts w:cstheme="minorHAnsi"/>
+          <w:b/>
+          <w:color w:val="auto"/>
+          <w:sz w:val="24"/>
+          <w:szCs w:val="24"/>
+          <w:u w:val="none"/>
+        </w:rPr>
+        <w:t>Solve Not Responding Problem.</w:t>
+      </w:r>
+    </w:p>
+    <w:p>
+      <w:pPr>
+        <w:rPr>
+          <w:rStyle w:val="Hyperlink"/>
+          <w:rFonts w:cstheme="minorHAnsi"/>
+          <w:b/>
+          <w:sz w:val="24"/>
+          <w:szCs w:val="24"/>
+        </w:rPr>
+      </w:pPr>
+      <w:hyperlink r:id="rId16" w:history="1">
+        <w:r>
+          <w:rPr>
+            <w:rStyle w:val="Hyperlink"/>
+            <w:rFonts w:cstheme="minorHAnsi"/>
+            <w:b/>
+            <w:sz w:val="24"/>
+            <w:szCs w:val="24"/>
+          </w:rPr>
+          <w:t>https://www.youtube.com/watch?v=3BxkMkWIIgY</w:t>
+        </w:r>
+      </w:hyperlink>
+    </w:p>
+    <w:p>
+      <w:pPr>
+        <w:rPr>
+          <w:rStyle w:val="Hyperlink"/>
+          <w:rFonts w:cstheme="minorHAnsi"/>
+          <w:b/>
+          <w:sz w:val="24"/>
+          <w:szCs w:val="24"/>
+        </w:rPr>
+      </w:pPr>
+    </w:p>
+    <w:p>
+      <w:pPr>
+        <w:rPr>
+          <w:rStyle w:val="Hyperlink"/>
+          <w:rFonts w:cstheme="minorHAnsi"/>
+          <w:b/>
+          <w:sz w:val="24"/>
+          <w:szCs w:val="24"/>
+        </w:rPr>
+      </w:pPr>
+      <w:r>
+        <w:rPr>
+          <w:rStyle w:val="Hyperlink"/>
+          <w:rFonts w:cstheme="minorHAnsi"/>
+          <w:b/>
+          <w:color w:val="auto"/>
+          <w:sz w:val="24"/>
+          <w:szCs w:val="24"/>
+          <w:u w:val="none"/>
+        </w:rPr>
+        <w:t>Note</w:t>
+      </w:r>
+      <w:r>
+        <w:rPr>
+          <w:rStyle w:val="Hyperlink"/>
+          <w:rFonts w:cstheme="minorHAnsi"/>
+          <w:b/>
+          <w:color w:val="auto"/>
+          <w:sz w:val="24"/>
+          <w:szCs w:val="24"/>
+          <w:u w:val="none"/>
+        </w:rPr>
+        <w:t xml:space="preserve"> </w:t>
+      </w:r>
+      <w:proofErr w:type="spellStart"/>
+      <w:r>
+        <w:rPr>
+          <w:rStyle w:val="Hyperlink"/>
+          <w:rFonts w:cstheme="minorHAnsi"/>
+          <w:b/>
+          <w:color w:val="auto"/>
+          <w:sz w:val="24"/>
+          <w:szCs w:val="24"/>
+          <w:u w:val="none"/>
+        </w:rPr>
+        <w:t>Bosale</w:t>
+      </w:r>
+      <w:proofErr w:type="spellEnd"/>
+      <w:r>
+        <w:rPr>
+          <w:rStyle w:val="Hyperlink"/>
+          <w:rFonts w:cstheme="minorHAnsi"/>
+          <w:b/>
+          <w:color w:val="auto"/>
+          <w:sz w:val="24"/>
+          <w:szCs w:val="24"/>
+          <w:u w:val="none"/>
+        </w:rPr>
+        <w:t xml:space="preserve"> sir la </w:t>
+      </w:r>
+      <w:proofErr w:type="gramStart"/>
+      <w:r>
+        <w:rPr>
+          <w:rStyle w:val="Hyperlink"/>
+          <w:rFonts w:cstheme="minorHAnsi"/>
+          <w:b/>
+          <w:color w:val="auto"/>
+          <w:sz w:val="24"/>
+          <w:szCs w:val="24"/>
+          <w:u w:val="none"/>
+        </w:rPr>
+        <w:t xml:space="preserve">call </w:t>
+      </w:r>
+      <w:r>
+        <w:rPr>
+          <w:rStyle w:val="Hyperlink"/>
+          <w:rFonts w:cstheme="minorHAnsi"/>
+          <w:b/>
+          <w:sz w:val="24"/>
+          <w:szCs w:val="24"/>
+        </w:rPr>
+        <w:t>:</w:t>
+      </w:r>
+      <w:proofErr w:type="gramEnd"/>
+    </w:p>
+    <w:p>
+      <w:pPr>
+        <w:rPr>
+          <w:rStyle w:val="Hyperlink"/>
+          <w:rFonts w:cstheme="minorHAnsi"/>
+          <w:b/>
+          <w:color w:val="auto"/>
+          <w:sz w:val="24"/>
+          <w:szCs w:val="24"/>
+          <w:u w:val="none"/>
+        </w:rPr>
+      </w:pPr>
+      <w:r>
+        <w:rPr>
+          <w:rStyle w:val="Hyperlink"/>
+          <w:rFonts w:cstheme="minorHAnsi"/>
+          <w:b/>
+          <w:color w:val="auto"/>
+          <w:sz w:val="24"/>
+          <w:szCs w:val="24"/>
+          <w:u w:val="none"/>
+        </w:rPr>
+        <w:t xml:space="preserve">Continue communicate hot </w:t>
+      </w:r>
+      <w:proofErr w:type="spellStart"/>
+      <w:r>
+        <w:rPr>
+          <w:rStyle w:val="Hyperlink"/>
+          <w:rFonts w:cstheme="minorHAnsi"/>
+          <w:b/>
+          <w:color w:val="auto"/>
+          <w:sz w:val="24"/>
+          <w:szCs w:val="24"/>
+          <w:u w:val="none"/>
+        </w:rPr>
+        <w:t>ahe</w:t>
+      </w:r>
+      <w:proofErr w:type="spellEnd"/>
+      <w:r>
+        <w:rPr>
+          <w:rStyle w:val="Hyperlink"/>
+          <w:rFonts w:cstheme="minorHAnsi"/>
+          <w:b/>
+          <w:color w:val="auto"/>
+          <w:sz w:val="24"/>
+          <w:szCs w:val="24"/>
+          <w:u w:val="none"/>
+        </w:rPr>
+        <w:t xml:space="preserve"> he </w:t>
+      </w:r>
+      <w:proofErr w:type="spellStart"/>
+      <w:r>
+        <w:rPr>
+          <w:rStyle w:val="Hyperlink"/>
+          <w:rFonts w:cstheme="minorHAnsi"/>
+          <w:b/>
+          <w:color w:val="auto"/>
+          <w:sz w:val="24"/>
+          <w:szCs w:val="24"/>
+          <w:u w:val="none"/>
+        </w:rPr>
+        <w:t>kas</w:t>
+      </w:r>
+      <w:proofErr w:type="spellEnd"/>
+      <w:r>
+        <w:rPr>
+          <w:rStyle w:val="Hyperlink"/>
+          <w:rFonts w:cstheme="minorHAnsi"/>
+          <w:b/>
+          <w:color w:val="auto"/>
+          <w:sz w:val="24"/>
+          <w:szCs w:val="24"/>
+          <w:u w:val="none"/>
+        </w:rPr>
+        <w:t xml:space="preserve"> </w:t>
+      </w:r>
+      <w:proofErr w:type="spellStart"/>
+      <w:r>
+        <w:rPr>
+          <w:rStyle w:val="Hyperlink"/>
+          <w:rFonts w:cstheme="minorHAnsi"/>
+          <w:b/>
+          <w:color w:val="auto"/>
+          <w:sz w:val="24"/>
+          <w:szCs w:val="24"/>
+          <w:u w:val="none"/>
+        </w:rPr>
+        <w:t>kalel</w:t>
+      </w:r>
+      <w:proofErr w:type="spellEnd"/>
+      <w:r>
+        <w:rPr>
+          <w:rStyle w:val="Hyperlink"/>
+          <w:rFonts w:cstheme="minorHAnsi"/>
+          <w:b/>
+          <w:color w:val="auto"/>
+          <w:sz w:val="24"/>
+          <w:szCs w:val="24"/>
+          <w:u w:val="none"/>
+        </w:rPr>
+        <w:t xml:space="preserve">. </w:t>
+      </w:r>
+      <w:proofErr w:type="spellStart"/>
+      <w:r>
+        <w:rPr>
+          <w:rStyle w:val="Hyperlink"/>
+          <w:rFonts w:cstheme="minorHAnsi"/>
+          <w:b/>
+          <w:color w:val="auto"/>
+          <w:sz w:val="24"/>
+          <w:szCs w:val="24"/>
+          <w:u w:val="none"/>
+        </w:rPr>
+        <w:t>Mhanje</w:t>
+      </w:r>
+      <w:proofErr w:type="spellEnd"/>
+      <w:r>
+        <w:rPr>
+          <w:rStyle w:val="Hyperlink"/>
+          <w:rFonts w:cstheme="minorHAnsi"/>
+          <w:b/>
+          <w:color w:val="auto"/>
+          <w:sz w:val="24"/>
+          <w:szCs w:val="24"/>
+          <w:u w:val="none"/>
+        </w:rPr>
+        <w:t xml:space="preserve"> </w:t>
+      </w:r>
+      <w:proofErr w:type="spellStart"/>
+      <w:r>
+        <w:rPr>
+          <w:rStyle w:val="Hyperlink"/>
+          <w:rFonts w:cstheme="minorHAnsi"/>
+          <w:b/>
+          <w:color w:val="auto"/>
+          <w:sz w:val="24"/>
+          <w:szCs w:val="24"/>
+          <w:u w:val="none"/>
+        </w:rPr>
+        <w:t>te</w:t>
+      </w:r>
+      <w:proofErr w:type="spellEnd"/>
+      <w:r>
+        <w:rPr>
+          <w:rStyle w:val="Hyperlink"/>
+          <w:rFonts w:cstheme="minorHAnsi"/>
+          <w:b/>
+          <w:color w:val="auto"/>
+          <w:sz w:val="24"/>
+          <w:szCs w:val="24"/>
+          <w:u w:val="none"/>
+        </w:rPr>
+        <w:t xml:space="preserve"> band </w:t>
+      </w:r>
+      <w:proofErr w:type="spellStart"/>
+      <w:r>
+        <w:rPr>
+          <w:rStyle w:val="Hyperlink"/>
+          <w:rFonts w:cstheme="minorHAnsi"/>
+          <w:b/>
+          <w:color w:val="auto"/>
+          <w:sz w:val="24"/>
+          <w:szCs w:val="24"/>
+          <w:u w:val="none"/>
+        </w:rPr>
+        <w:t>vagere</w:t>
+      </w:r>
+      <w:proofErr w:type="spellEnd"/>
+      <w:r>
+        <w:rPr>
+          <w:rStyle w:val="Hyperlink"/>
+          <w:rFonts w:cstheme="minorHAnsi"/>
+          <w:b/>
+          <w:color w:val="auto"/>
+          <w:sz w:val="24"/>
+          <w:szCs w:val="24"/>
+          <w:u w:val="none"/>
+        </w:rPr>
+        <w:t xml:space="preserve"> </w:t>
+      </w:r>
+      <w:proofErr w:type="spellStart"/>
+      <w:r>
+        <w:rPr>
+          <w:rStyle w:val="Hyperlink"/>
+          <w:rFonts w:cstheme="minorHAnsi"/>
+          <w:b/>
+          <w:color w:val="auto"/>
+          <w:sz w:val="24"/>
+          <w:szCs w:val="24"/>
+          <w:u w:val="none"/>
+        </w:rPr>
+        <w:t>zal</w:t>
+      </w:r>
+      <w:proofErr w:type="spellEnd"/>
+      <w:r>
+        <w:rPr>
+          <w:rStyle w:val="Hyperlink"/>
+          <w:rFonts w:cstheme="minorHAnsi"/>
+          <w:b/>
+          <w:color w:val="auto"/>
+          <w:sz w:val="24"/>
+          <w:szCs w:val="24"/>
+          <w:u w:val="none"/>
+        </w:rPr>
+        <w:t xml:space="preserve"> </w:t>
+      </w:r>
+      <w:proofErr w:type="spellStart"/>
+      <w:r>
+        <w:rPr>
+          <w:rStyle w:val="Hyperlink"/>
+          <w:rFonts w:cstheme="minorHAnsi"/>
+          <w:b/>
+          <w:color w:val="auto"/>
+          <w:sz w:val="24"/>
+          <w:szCs w:val="24"/>
+          <w:u w:val="none"/>
+        </w:rPr>
+        <w:t>ki</w:t>
+      </w:r>
+      <w:proofErr w:type="spellEnd"/>
+      <w:r>
+        <w:rPr>
+          <w:rStyle w:val="Hyperlink"/>
+          <w:rFonts w:cstheme="minorHAnsi"/>
+          <w:b/>
+          <w:color w:val="auto"/>
+          <w:sz w:val="24"/>
+          <w:szCs w:val="24"/>
+          <w:u w:val="none"/>
+        </w:rPr>
+        <w:t xml:space="preserve"> </w:t>
+      </w:r>
+      <w:proofErr w:type="spellStart"/>
+      <w:r>
+        <w:rPr>
+          <w:rStyle w:val="Hyperlink"/>
+          <w:rFonts w:cstheme="minorHAnsi"/>
+          <w:b/>
+          <w:color w:val="auto"/>
+          <w:sz w:val="24"/>
+          <w:szCs w:val="24"/>
+          <w:u w:val="none"/>
+        </w:rPr>
+        <w:t>aplyala</w:t>
+      </w:r>
+      <w:proofErr w:type="spellEnd"/>
+      <w:r>
+        <w:rPr>
+          <w:rStyle w:val="Hyperlink"/>
+          <w:rFonts w:cstheme="minorHAnsi"/>
+          <w:b/>
+          <w:color w:val="auto"/>
+          <w:sz w:val="24"/>
+          <w:szCs w:val="24"/>
+          <w:u w:val="none"/>
+        </w:rPr>
+        <w:t xml:space="preserve"> </w:t>
+      </w:r>
+      <w:proofErr w:type="spellStart"/>
+      <w:r>
+        <w:rPr>
+          <w:rStyle w:val="Hyperlink"/>
+          <w:rFonts w:cstheme="minorHAnsi"/>
+          <w:b/>
+          <w:color w:val="auto"/>
+          <w:sz w:val="24"/>
+          <w:szCs w:val="24"/>
+          <w:u w:val="none"/>
+        </w:rPr>
+        <w:t>kas</w:t>
+      </w:r>
+      <w:proofErr w:type="spellEnd"/>
+      <w:r>
+        <w:rPr>
+          <w:rStyle w:val="Hyperlink"/>
+          <w:rFonts w:cstheme="minorHAnsi"/>
+          <w:b/>
+          <w:color w:val="auto"/>
+          <w:sz w:val="24"/>
+          <w:szCs w:val="24"/>
+          <w:u w:val="none"/>
+        </w:rPr>
+        <w:t xml:space="preserve"> </w:t>
+      </w:r>
+      <w:proofErr w:type="spellStart"/>
+      <w:r>
+        <w:rPr>
+          <w:rStyle w:val="Hyperlink"/>
+          <w:rFonts w:cstheme="minorHAnsi"/>
+          <w:b/>
+          <w:color w:val="auto"/>
+          <w:sz w:val="24"/>
+          <w:szCs w:val="24"/>
+          <w:u w:val="none"/>
+        </w:rPr>
+        <w:t>kalnar</w:t>
+      </w:r>
+      <w:proofErr w:type="spellEnd"/>
+      <w:r>
+        <w:rPr>
+          <w:rStyle w:val="Hyperlink"/>
+          <w:rFonts w:cstheme="minorHAnsi"/>
+          <w:b/>
+          <w:color w:val="auto"/>
+          <w:sz w:val="24"/>
+          <w:szCs w:val="24"/>
+          <w:u w:val="none"/>
+        </w:rPr>
+        <w:t xml:space="preserve"> disconnect </w:t>
+      </w:r>
+      <w:proofErr w:type="spellStart"/>
+      <w:r>
+        <w:rPr>
+          <w:rStyle w:val="Hyperlink"/>
+          <w:rFonts w:cstheme="minorHAnsi"/>
+          <w:b/>
+          <w:color w:val="auto"/>
+          <w:sz w:val="24"/>
+          <w:szCs w:val="24"/>
+          <w:u w:val="none"/>
+        </w:rPr>
+        <w:t>zal</w:t>
+      </w:r>
+      <w:proofErr w:type="spellEnd"/>
+      <w:r>
+        <w:rPr>
+          <w:rStyle w:val="Hyperlink"/>
+          <w:rFonts w:cstheme="minorHAnsi"/>
+          <w:b/>
+          <w:color w:val="auto"/>
+          <w:sz w:val="24"/>
+          <w:szCs w:val="24"/>
+          <w:u w:val="none"/>
+        </w:rPr>
+        <w:t xml:space="preserve"> </w:t>
+      </w:r>
+      <w:proofErr w:type="spellStart"/>
+      <w:r>
+        <w:rPr>
+          <w:rStyle w:val="Hyperlink"/>
+          <w:rFonts w:cstheme="minorHAnsi"/>
+          <w:b/>
+          <w:color w:val="auto"/>
+          <w:sz w:val="24"/>
+          <w:szCs w:val="24"/>
+          <w:u w:val="none"/>
+        </w:rPr>
+        <w:t>mhanun</w:t>
+      </w:r>
+      <w:proofErr w:type="spellEnd"/>
+      <w:r>
+        <w:rPr>
+          <w:rStyle w:val="Hyperlink"/>
+          <w:rFonts w:cstheme="minorHAnsi"/>
+          <w:b/>
+          <w:color w:val="auto"/>
+          <w:sz w:val="24"/>
+          <w:szCs w:val="24"/>
+          <w:u w:val="none"/>
+        </w:rPr>
+        <w:t xml:space="preserve">. Continuous monitoring </w:t>
+      </w:r>
+      <w:proofErr w:type="spellStart"/>
+      <w:r>
+        <w:rPr>
+          <w:rStyle w:val="Hyperlink"/>
+          <w:rFonts w:cstheme="minorHAnsi"/>
+          <w:b/>
+          <w:color w:val="auto"/>
+          <w:sz w:val="24"/>
+          <w:szCs w:val="24"/>
+          <w:u w:val="none"/>
+        </w:rPr>
+        <w:t>karnyasathi</w:t>
+      </w:r>
+      <w:proofErr w:type="spellEnd"/>
+      <w:r>
+        <w:rPr>
+          <w:rStyle w:val="Hyperlink"/>
+          <w:rFonts w:cstheme="minorHAnsi"/>
+          <w:b/>
+          <w:color w:val="auto"/>
+          <w:sz w:val="24"/>
+          <w:szCs w:val="24"/>
+          <w:u w:val="none"/>
+        </w:rPr>
+        <w:t xml:space="preserve"> kay </w:t>
+      </w:r>
+      <w:proofErr w:type="spellStart"/>
+      <w:r>
+        <w:rPr>
+          <w:rStyle w:val="Hyperlink"/>
+          <w:rFonts w:cstheme="minorHAnsi"/>
+          <w:b/>
+          <w:color w:val="auto"/>
+          <w:sz w:val="24"/>
+          <w:szCs w:val="24"/>
+          <w:u w:val="none"/>
+        </w:rPr>
+        <w:t>karav</w:t>
+      </w:r>
+      <w:proofErr w:type="spellEnd"/>
+      <w:r>
+        <w:rPr>
+          <w:rStyle w:val="Hyperlink"/>
+          <w:rFonts w:cstheme="minorHAnsi"/>
+          <w:b/>
+          <w:color w:val="auto"/>
+          <w:sz w:val="24"/>
+          <w:szCs w:val="24"/>
+          <w:u w:val="none"/>
+        </w:rPr>
+        <w:t xml:space="preserve"> </w:t>
+      </w:r>
+      <w:proofErr w:type="spellStart"/>
+      <w:r>
+        <w:rPr>
+          <w:rStyle w:val="Hyperlink"/>
+          <w:rFonts w:cstheme="minorHAnsi"/>
+          <w:b/>
+          <w:color w:val="auto"/>
+          <w:sz w:val="24"/>
+          <w:szCs w:val="24"/>
+          <w:u w:val="none"/>
+        </w:rPr>
+        <w:t>lagel</w:t>
+      </w:r>
+      <w:proofErr w:type="spellEnd"/>
+      <w:r>
+        <w:rPr>
+          <w:rStyle w:val="Hyperlink"/>
+          <w:rFonts w:cstheme="minorHAnsi"/>
+          <w:b/>
+          <w:color w:val="auto"/>
+          <w:sz w:val="24"/>
+          <w:szCs w:val="24"/>
+          <w:u w:val="none"/>
+        </w:rPr>
+        <w:t>.</w:t>
+      </w:r>
+    </w:p>
+    <w:p>
+      <w:pPr>
+        <w:rPr>
+          <w:rStyle w:val="Hyperlink"/>
+          <w:rFonts w:cstheme="minorHAnsi"/>
+          <w:b/>
+          <w:color w:val="auto"/>
+          <w:sz w:val="24"/>
+          <w:szCs w:val="24"/>
+          <w:u w:val="none"/>
+        </w:rPr>
+      </w:pPr>
+    </w:p>
+    <w:p>
+      <w:pPr>
+        <w:rPr>
+          <w:rStyle w:val="Hyperlink"/>
+          <w:rFonts w:cstheme="minorHAnsi"/>
+          <w:b/>
+          <w:color w:val="auto"/>
+          <w:sz w:val="24"/>
+          <w:szCs w:val="24"/>
+          <w:u w:val="none"/>
+        </w:rPr>
+      </w:pPr>
+    </w:p>
+    <w:p>
+      <w:pPr>
+        <w:rPr>
+          <w:rStyle w:val="Hyperlink"/>
+          <w:rFonts w:cstheme="minorHAnsi"/>
+          <w:b/>
+          <w:color w:val="auto"/>
+          <w:sz w:val="24"/>
+          <w:szCs w:val="24"/>
+          <w:u w:val="none"/>
+        </w:rPr>
+      </w:pPr>
+      <w:r>
+        <w:rPr>
+          <w:rStyle w:val="Hyperlink"/>
+          <w:rFonts w:cstheme="minorHAnsi"/>
+          <w:b/>
+          <w:color w:val="auto"/>
+          <w:sz w:val="24"/>
+          <w:szCs w:val="24"/>
+          <w:u w:val="none"/>
+        </w:rPr>
+        <w:lastRenderedPageBreak/>
+        <w:t xml:space="preserve">Note For Code </w:t>
+      </w:r>
+      <w:proofErr w:type="spellStart"/>
+      <w:proofErr w:type="gramStart"/>
+      <w:r>
+        <w:rPr>
+          <w:rStyle w:val="Hyperlink"/>
+          <w:rFonts w:cstheme="minorHAnsi"/>
+          <w:b/>
+          <w:color w:val="auto"/>
+          <w:sz w:val="24"/>
+          <w:szCs w:val="24"/>
+          <w:u w:val="none"/>
+        </w:rPr>
+        <w:t>Updation</w:t>
+      </w:r>
+      <w:proofErr w:type="spellEnd"/>
+      <w:r>
+        <w:rPr>
+          <w:rStyle w:val="Hyperlink"/>
+          <w:rFonts w:cstheme="minorHAnsi"/>
+          <w:b/>
+          <w:color w:val="auto"/>
+          <w:sz w:val="24"/>
+          <w:szCs w:val="24"/>
+          <w:u w:val="none"/>
+        </w:rPr>
+        <w:t xml:space="preserve"> :</w:t>
+      </w:r>
+      <w:proofErr w:type="gramEnd"/>
+    </w:p>
+    <w:p>
+      <w:pPr>
+        <w:rPr>
+          <w:rStyle w:val="Hyperlink"/>
+          <w:rFonts w:cstheme="minorHAnsi"/>
+          <w:b/>
+          <w:color w:val="auto"/>
+          <w:sz w:val="24"/>
+          <w:szCs w:val="24"/>
+          <w:u w:val="none"/>
+        </w:rPr>
+      </w:pPr>
+      <w:r>
+        <w:rPr>
+          <w:rStyle w:val="Hyperlink"/>
+          <w:rFonts w:cstheme="minorHAnsi"/>
+          <w:b/>
+          <w:color w:val="auto"/>
+          <w:sz w:val="24"/>
+          <w:szCs w:val="24"/>
+          <w:u w:val="none"/>
+        </w:rPr>
+        <w:t>Add timer to display coil status after specific time</w:t>
+      </w:r>
+      <w:bookmarkStart w:id="0" w:name="_GoBack"/>
+      <w:bookmarkEnd w:id="0"/>
+    </w:p>
+    <w:p>
+      <w:pPr>
+        <w:rPr>
+          <w:rFonts w:cstheme="minorHAnsi"/>
+          <w:b/>
+          <w:sz w:val="24"/>
+          <w:szCs w:val="24"/>
+        </w:rPr>
+      </w:pPr>
     </w:p>
     <w:sectPr>
       <w:pgSz w:w="11906" w:h="16838"/>
@@ -2084,7 +2785,7 @@
 </file>
 
 <file path=customXml/itemProps1.xml><?xml version="1.0" encoding="utf-8"?>
-<ds:datastoreItem xmlns:ds="http://schemas.openxmlformats.org/officeDocument/2006/customXml" ds:itemID="{D8A07D95-6F77-4C0B-93D4-385BE3BA05CF}">
+<ds:datastoreItem xmlns:ds="http://schemas.openxmlformats.org/officeDocument/2006/customXml" ds:itemID="{334BDBF9-EF47-40BF-9514-ABA88D7BA6BB}">
   <ds:schemaRefs>
     <ds:schemaRef ds:uri="http://schemas.openxmlformats.org/officeDocument/2006/bibliography"/>
   </ds:schemaRefs>

</xml_diff>